<commit_message>
Preliminary results are added
</commit_message>
<xml_diff>
--- a/Simulation Report.docx
+++ b/Simulation Report.docx
@@ -1,6 +1,6 @@
 
 <file path=word/document.xml><?xml version="1.0" encoding="utf-8"?>
-<w:document xmlns:wpc="http://schemas.microsoft.com/office/word/2010/wordprocessingCanvas" xmlns:cx="http://schemas.microsoft.com/office/drawing/2014/chartex" xmlns:cx1="http://schemas.microsoft.com/office/drawing/2015/9/8/chartex" xmlns:cx2="http://schemas.microsoft.com/office/drawing/2015/10/21/chartex" xmlns:cx3="http://schemas.microsoft.com/office/drawing/2016/5/9/chartex" xmlns:cx4="http://schemas.microsoft.com/office/drawing/2016/5/10/chartex" xmlns:cx5="http://schemas.microsoft.com/office/drawing/2016/5/11/chartex" xmlns:cx6="http://schemas.microsoft.com/office/drawing/2016/5/12/chartex" xmlns:cx7="http://schemas.microsoft.com/office/drawing/2016/5/13/chartex" xmlns:cx8="http://schemas.microsoft.com/office/drawing/2016/5/14/chartex" xmlns:mc="http://schemas.openxmlformats.org/markup-compatibility/2006" xmlns:aink="http://schemas.microsoft.com/office/drawing/2016/ink" xmlns:am3d="http://schemas.microsoft.com/office/drawing/2017/model3d" xmlns:o="urn:schemas-microsoft-com:office:office" xmlns:r="http://schemas.openxmlformats.org/officeDocument/2006/relationships" xmlns:m="http://schemas.openxmlformats.org/officeDocument/2006/math" xmlns:v="urn:schemas-microsoft-com:vml" xmlns:wp14="http://schemas.microsoft.com/office/word/2010/wordprocessingDrawing" xmlns:wp="http://schemas.openxmlformats.org/drawingml/2006/wordprocessingDrawing" xmlns:w10="urn:schemas-microsoft-com:office:word" xmlns:w="http://schemas.openxmlformats.org/wordprocessingml/2006/main" xmlns:w14="http://schemas.microsoft.com/office/word/2010/wordml" xmlns:w15="http://schemas.microsoft.com/office/word/2012/wordml" xmlns:w16cex="http://schemas.microsoft.com/office/word/2018/wordml/cex" xmlns:w16cid="http://schemas.microsoft.com/office/word/2016/wordml/cid" xmlns:w16="http://schemas.microsoft.com/office/word/2018/wordml" xmlns:w16sdtdh="http://schemas.microsoft.com/office/word/2020/wordml/sdtdatahash" xmlns:w16se="http://schemas.microsoft.com/office/word/2015/wordml/symex" xmlns:wpg="http://schemas.microsoft.com/office/word/2010/wordprocessingGroup" xmlns:wpi="http://schemas.microsoft.com/office/word/2010/wordprocessingInk" xmlns:wne="http://schemas.microsoft.com/office/word/2006/wordml" xmlns:wps="http://schemas.microsoft.com/office/word/2010/wordprocessingShape" mc:Ignorable="w14 w15 w16se w16cid w16 w16cex w16sdtdh wp14">
+<w:document xmlns:wpc="http://schemas.microsoft.com/office/word/2010/wordprocessingCanvas" xmlns:cx="http://schemas.microsoft.com/office/drawing/2014/chartex" xmlns:cx1="http://schemas.microsoft.com/office/drawing/2015/9/8/chartex" xmlns:cx2="http://schemas.microsoft.com/office/drawing/2015/10/21/chartex" xmlns:cx3="http://schemas.microsoft.com/office/drawing/2016/5/9/chartex" xmlns:cx4="http://schemas.microsoft.com/office/drawing/2016/5/10/chartex" xmlns:cx5="http://schemas.microsoft.com/office/drawing/2016/5/11/chartex" xmlns:cx6="http://schemas.microsoft.com/office/drawing/2016/5/12/chartex" xmlns:cx7="http://schemas.microsoft.com/office/drawing/2016/5/13/chartex" xmlns:cx8="http://schemas.microsoft.com/office/drawing/2016/5/14/chartex" xmlns:mc="http://schemas.openxmlformats.org/markup-compatibility/2006" xmlns:aink="http://schemas.microsoft.com/office/drawing/2016/ink" xmlns:am3d="http://schemas.microsoft.com/office/drawing/2017/model3d" xmlns:o="urn:schemas-microsoft-com:office:office" xmlns:oel="http://schemas.microsoft.com/office/2019/extlst" xmlns:r="http://schemas.openxmlformats.org/officeDocument/2006/relationships" xmlns:m="http://schemas.openxmlformats.org/officeDocument/2006/math" xmlns:v="urn:schemas-microsoft-com:vml" xmlns:wp14="http://schemas.microsoft.com/office/word/2010/wordprocessingDrawing" xmlns:wp="http://schemas.openxmlformats.org/drawingml/2006/wordprocessingDrawing" xmlns:w10="urn:schemas-microsoft-com:office:word" xmlns:w="http://schemas.openxmlformats.org/wordprocessingml/2006/main" xmlns:w14="http://schemas.microsoft.com/office/word/2010/wordml" xmlns:w15="http://schemas.microsoft.com/office/word/2012/wordml" xmlns:w16cex="http://schemas.microsoft.com/office/word/2018/wordml/cex" xmlns:w16cid="http://schemas.microsoft.com/office/word/2016/wordml/cid" xmlns:w16="http://schemas.microsoft.com/office/word/2018/wordml" xmlns:w16sdtdh="http://schemas.microsoft.com/office/word/2020/wordml/sdtdatahash" xmlns:w16se="http://schemas.microsoft.com/office/word/2015/wordml/symex" xmlns:wpg="http://schemas.microsoft.com/office/word/2010/wordprocessingGroup" xmlns:wpi="http://schemas.microsoft.com/office/word/2010/wordprocessingInk" xmlns:wne="http://schemas.microsoft.com/office/word/2006/wordml" xmlns:wps="http://schemas.microsoft.com/office/word/2010/wordprocessingShape" mc:Ignorable="w14 w15 w16se w16cid w16 w16cex w16sdtdh wp14">
   <w:body>
     <w:p>
       <w:pPr>
@@ -244,47 +244,7 @@
           <w:sz w:val="40"/>
           <w:szCs w:val="40"/>
         </w:rPr>
-        <w:t xml:space="preserve"> </w:t>
-      </w:r>
-      <w:proofErr w:type="spellStart"/>
-      <w:r>
-        <w:rPr>
-          <w:b/>
-          <w:bCs/>
-          <w:sz w:val="40"/>
-          <w:szCs w:val="40"/>
-        </w:rPr>
-        <w:t>Oğuz</w:t>
-      </w:r>
-      <w:proofErr w:type="spellEnd"/>
-      <w:r>
-        <w:rPr>
-          <w:b/>
-          <w:bCs/>
-          <w:sz w:val="40"/>
-          <w:szCs w:val="40"/>
-        </w:rPr>
-        <w:t xml:space="preserve"> </w:t>
-      </w:r>
-      <w:proofErr w:type="spellStart"/>
-      <w:r>
-        <w:rPr>
-          <w:b/>
-          <w:bCs/>
-          <w:sz w:val="40"/>
-          <w:szCs w:val="40"/>
-        </w:rPr>
-        <w:t>Yorgancılar</w:t>
-      </w:r>
-      <w:proofErr w:type="spellEnd"/>
-      <w:r>
-        <w:rPr>
-          <w:b/>
-          <w:bCs/>
-          <w:sz w:val="40"/>
-          <w:szCs w:val="40"/>
-        </w:rPr>
-        <w:t xml:space="preserve"> &amp; </w:t>
+        <w:t xml:space="preserve"> Oğuz Yorgancılar &amp; </w:t>
       </w:r>
     </w:p>
     <w:p>
@@ -571,16 +531,7 @@
           <w:sz w:val="28"/>
           <w:szCs w:val="28"/>
         </w:rPr>
-        <w:t>Disa</w:t>
-      </w:r>
-      <w:r>
-        <w:rPr>
-          <w:b/>
-          <w:bCs/>
-          <w:sz w:val="28"/>
-          <w:szCs w:val="28"/>
-        </w:rPr>
-        <w:t>dvantages</w:t>
+        <w:t>Disadvantages</w:t>
       </w:r>
     </w:p>
     <w:p>
@@ -1916,6 +1867,32 @@
     </w:p>
     <w:p>
       <w:pPr>
+        <w:jc w:val="center"/>
+        <w:rPr>
+          <w:rFonts w:eastAsiaTheme="minorEastAsia"/>
+          <w:sz w:val="24"/>
+          <w:szCs w:val="24"/>
+        </w:rPr>
+      </w:pPr>
+      <w:r>
+        <w:rPr>
+          <w:rFonts w:eastAsiaTheme="minorEastAsia"/>
+          <w:sz w:val="24"/>
+          <w:szCs w:val="24"/>
+        </w:rPr>
+        <w:t xml:space="preserve">Figure-1: The properties of </w:t>
+      </w:r>
+      <w:r>
+        <w:rPr>
+          <w:rFonts w:eastAsiaTheme="minorEastAsia"/>
+          <w:sz w:val="24"/>
+          <w:szCs w:val="24"/>
+        </w:rPr>
+        <w:t>B66335G0000X187 magnetic core</w:t>
+      </w:r>
+    </w:p>
+    <w:p>
+      <w:pPr>
         <w:ind w:firstLine="708"/>
         <w:jc w:val="both"/>
         <w:rPr>
@@ -2168,7 +2145,7 @@
           <w:szCs w:val="24"/>
         </w:rPr>
         <w:tab/>
-        <w:t>In the simulation, maximum current is 2.2 A for input, 3.3 A for the output. Also, our core has more window area. So, we decided to use directly a litz cable which has 0.3 mm^2 area. Then, when we calculate the fill factor, we obtained the following calculation</w:t>
+        <w:t>In the simulation, maximum current is 2.2 A for input, 3.3 A for the output. Also, our core has more window area. So, we decided to use directly a litz cable which has 3 mm^2 area. Then, when we calculate the fill factor, we obtained the following calculation</w:t>
       </w:r>
     </w:p>
     <w:p>
@@ -2230,7 +2207,7 @@
                   <w:sz w:val="24"/>
                   <w:szCs w:val="24"/>
                 </w:rPr>
-                <m:t>*0.3</m:t>
+                <m:t>*3</m:t>
               </m:r>
             </m:num>
             <m:den>
@@ -2279,16 +2256,6 @@
     </w:p>
     <w:p>
       <w:pPr>
-        <w:jc w:val="both"/>
-        <w:rPr>
-          <w:rFonts w:eastAsiaTheme="minorEastAsia"/>
-          <w:sz w:val="24"/>
-          <w:szCs w:val="24"/>
-        </w:rPr>
-      </w:pPr>
-    </w:p>
-    <w:p>
-      <w:pPr>
         <w:pStyle w:val="Balk1"/>
         <w:tabs>
           <w:tab w:val="left" w:pos="2796"/>
@@ -2319,8 +2286,22 @@
         <w:tab/>
       </w:r>
     </w:p>
-    <w:p/>
-    <w:p/>
+    <w:p>
+      <w:pPr>
+        <w:rPr>
+          <w:sz w:val="24"/>
+          <w:szCs w:val="24"/>
+        </w:rPr>
+      </w:pPr>
+    </w:p>
+    <w:p>
+      <w:pPr>
+        <w:rPr>
+          <w:sz w:val="24"/>
+          <w:szCs w:val="24"/>
+        </w:rPr>
+      </w:pPr>
+    </w:p>
     <w:p>
       <w:pPr>
         <w:pStyle w:val="Balk1"/>
@@ -2344,7 +2325,532 @@
         <w:t>Preliminary Results</w:t>
       </w:r>
     </w:p>
-    <w:p/>
+    <w:p>
+      <w:pPr>
+        <w:jc w:val="both"/>
+        <w:rPr>
+          <w:noProof/>
+        </w:rPr>
+      </w:pPr>
+      <w:r>
+        <w:rPr>
+          <w:sz w:val="24"/>
+          <w:szCs w:val="24"/>
+        </w:rPr>
+        <w:tab/>
+        <w:t xml:space="preserve">In order to verify our transformer and inductor design, </w:t>
+      </w:r>
+      <w:r>
+        <w:rPr>
+          <w:sz w:val="24"/>
+          <w:szCs w:val="24"/>
+        </w:rPr>
+        <w:t>we should measure the magnetizing inductance and leakage inductance of the transformer, and the inductance of the inductor.</w:t>
+      </w:r>
+      <w:r>
+        <w:rPr>
+          <w:sz w:val="24"/>
+          <w:szCs w:val="24"/>
+        </w:rPr>
+        <w:t xml:space="preserve"> </w:t>
+      </w:r>
+      <w:r>
+        <w:rPr>
+          <w:sz w:val="24"/>
+          <w:szCs w:val="24"/>
+        </w:rPr>
+        <w:t>Also, primary and secondary resistances are obtained.</w:t>
+      </w:r>
+      <w:r>
+        <w:rPr>
+          <w:sz w:val="24"/>
+          <w:szCs w:val="24"/>
+        </w:rPr>
+        <w:t xml:space="preserve"> These values are measured </w:t>
+      </w:r>
+      <w:r>
+        <w:rPr>
+          <w:sz w:val="24"/>
+          <w:szCs w:val="24"/>
+        </w:rPr>
+        <w:t>using LCR meter as seen in Figure-2&amp;3. The magnetizing inductance seen from primary i</w:t>
+      </w:r>
+      <w:r>
+        <w:rPr>
+          <w:sz w:val="24"/>
+          <w:szCs w:val="24"/>
+        </w:rPr>
+        <w:t xml:space="preserve">s </w:t>
+      </w:r>
+      <w:r>
+        <w:rPr>
+          <w:sz w:val="24"/>
+          <w:szCs w:val="24"/>
+        </w:rPr>
+        <w:t>103.3</w:t>
+      </w:r>
+      <w:r>
+        <w:rPr>
+          <w:rFonts w:cstheme="minorHAnsi"/>
+          <w:sz w:val="24"/>
+          <w:szCs w:val="24"/>
+        </w:rPr>
+        <w:t>µ</w:t>
+      </w:r>
+      <w:r>
+        <w:rPr>
+          <w:sz w:val="24"/>
+          <w:szCs w:val="24"/>
+        </w:rPr>
+        <w:t>H, the leakage inductance is 3.83</w:t>
+      </w:r>
+      <w:r>
+        <w:rPr>
+          <w:rFonts w:cstheme="minorHAnsi"/>
+          <w:sz w:val="24"/>
+          <w:szCs w:val="24"/>
+        </w:rPr>
+        <w:t>µ</w:t>
+      </w:r>
+      <w:r>
+        <w:rPr>
+          <w:rFonts w:cstheme="minorHAnsi"/>
+          <w:sz w:val="24"/>
+          <w:szCs w:val="24"/>
+        </w:rPr>
+        <w:t>H</w:t>
+      </w:r>
+      <w:r>
+        <w:rPr>
+          <w:rFonts w:cstheme="minorHAnsi"/>
+          <w:sz w:val="24"/>
+          <w:szCs w:val="24"/>
+        </w:rPr>
+        <w:t>, and resistance is 1.02Ω.</w:t>
+      </w:r>
+      <w:r>
+        <w:rPr>
+          <w:rFonts w:cstheme="minorHAnsi"/>
+          <w:sz w:val="24"/>
+          <w:szCs w:val="24"/>
+        </w:rPr>
+        <w:t xml:space="preserve"> In a</w:t>
+      </w:r>
+      <w:r>
+        <w:rPr>
+          <w:rFonts w:cstheme="minorHAnsi"/>
+          <w:sz w:val="24"/>
+          <w:szCs w:val="24"/>
+        </w:rPr>
+        <w:t xml:space="preserve">ddition, </w:t>
+      </w:r>
+      <w:r>
+        <w:rPr>
+          <w:rFonts w:cstheme="minorHAnsi"/>
+          <w:sz w:val="24"/>
+          <w:szCs w:val="24"/>
+        </w:rPr>
+        <w:t xml:space="preserve">the inductance of the </w:t>
+      </w:r>
+      <w:r>
+        <w:rPr>
+          <w:rFonts w:cstheme="minorHAnsi"/>
+          <w:sz w:val="24"/>
+          <w:szCs w:val="24"/>
+        </w:rPr>
+        <w:t>output inductor is measured as 43</w:t>
+      </w:r>
+      <w:r>
+        <w:rPr>
+          <w:rFonts w:cstheme="minorHAnsi"/>
+          <w:sz w:val="24"/>
+          <w:szCs w:val="24"/>
+        </w:rPr>
+        <w:t>µ</w:t>
+      </w:r>
+      <w:r>
+        <w:rPr>
+          <w:sz w:val="24"/>
+          <w:szCs w:val="24"/>
+        </w:rPr>
+        <w:t>H</w:t>
+      </w:r>
+      <w:r>
+        <w:rPr>
+          <w:sz w:val="24"/>
+          <w:szCs w:val="24"/>
+        </w:rPr>
+        <w:t xml:space="preserve"> with an ESR of 245m</w:t>
+      </w:r>
+      <w:r>
+        <w:rPr>
+          <w:rFonts w:cstheme="minorHAnsi"/>
+          <w:sz w:val="24"/>
+          <w:szCs w:val="24"/>
+        </w:rPr>
+        <w:t>Ω</w:t>
+      </w:r>
+      <w:r>
+        <w:rPr>
+          <w:rFonts w:cstheme="minorHAnsi"/>
+          <w:sz w:val="24"/>
+          <w:szCs w:val="24"/>
+        </w:rPr>
+        <w:t xml:space="preserve"> as seen in Figure-4</w:t>
+      </w:r>
+      <w:r>
+        <w:rPr>
+          <w:sz w:val="24"/>
+          <w:szCs w:val="24"/>
+        </w:rPr>
+        <w:t>.</w:t>
+      </w:r>
+    </w:p>
+    <w:p>
+      <w:pPr>
+        <w:jc w:val="both"/>
+        <w:rPr>
+          <w:noProof/>
+        </w:rPr>
+      </w:pPr>
+    </w:p>
+    <w:p>
+      <w:pPr>
+        <w:jc w:val="center"/>
+        <w:rPr>
+          <w:sz w:val="24"/>
+          <w:szCs w:val="24"/>
+        </w:rPr>
+      </w:pPr>
+      <w:r>
+        <w:rPr>
+          <w:noProof/>
+        </w:rPr>
+        <w:drawing>
+          <wp:inline distT="0" distB="0" distL="0" distR="0" wp14:anchorId="475CA794" wp14:editId="646E8023">
+            <wp:extent cx="2784392" cy="3630571"/>
+            <wp:effectExtent l="0" t="4128" r="0" b="0"/>
+            <wp:docPr id="3" name="Resim 3"/>
+            <wp:cNvGraphicFramePr>
+              <a:graphicFrameLocks xmlns:a="http://schemas.openxmlformats.org/drawingml/2006/main" noChangeAspect="1"/>
+            </wp:cNvGraphicFramePr>
+            <a:graphic xmlns:a="http://schemas.openxmlformats.org/drawingml/2006/main">
+              <a:graphicData uri="http://schemas.openxmlformats.org/drawingml/2006/picture">
+                <pic:pic xmlns:pic="http://schemas.openxmlformats.org/drawingml/2006/picture">
+                  <pic:nvPicPr>
+                    <pic:cNvPr id="0" name="Picture 1"/>
+                    <pic:cNvPicPr>
+                      <a:picLocks noChangeAspect="1" noChangeArrowheads="1"/>
+                    </pic:cNvPicPr>
+                  </pic:nvPicPr>
+                  <pic:blipFill rotWithShape="1">
+                    <a:blip r:embed="rId9" cstate="print">
+                      <a:extLst>
+                        <a:ext uri="{28A0092B-C50C-407E-A947-70E740481C1C}">
+                          <a14:useLocalDpi xmlns:a14="http://schemas.microsoft.com/office/drawing/2010/main" val="0"/>
+                        </a:ext>
+                      </a:extLst>
+                    </a:blip>
+                    <a:srcRect l="44401" t="21254" r="31172" b="22177"/>
+                    <a:stretch/>
+                  </pic:blipFill>
+                  <pic:spPr bwMode="auto">
+                    <a:xfrm rot="5400000">
+                      <a:off x="0" y="0"/>
+                      <a:ext cx="2796421" cy="3646256"/>
+                    </a:xfrm>
+                    <a:prstGeom prst="rect">
+                      <a:avLst/>
+                    </a:prstGeom>
+                    <a:noFill/>
+                    <a:ln>
+                      <a:noFill/>
+                    </a:ln>
+                    <a:extLst>
+                      <a:ext uri="{53640926-AAD7-44D8-BBD7-CCE9431645EC}">
+                        <a14:shadowObscured xmlns:a14="http://schemas.microsoft.com/office/drawing/2010/main"/>
+                      </a:ext>
+                    </a:extLst>
+                  </pic:spPr>
+                </pic:pic>
+              </a:graphicData>
+            </a:graphic>
+          </wp:inline>
+        </w:drawing>
+      </w:r>
+    </w:p>
+    <w:p>
+      <w:pPr>
+        <w:jc w:val="center"/>
+        <w:rPr>
+          <w:sz w:val="24"/>
+          <w:szCs w:val="24"/>
+        </w:rPr>
+      </w:pPr>
+      <w:r>
+        <w:rPr>
+          <w:rFonts w:eastAsiaTheme="minorEastAsia"/>
+          <w:sz w:val="24"/>
+          <w:szCs w:val="24"/>
+        </w:rPr>
+        <w:t>Figure-</w:t>
+      </w:r>
+      <w:r>
+        <w:rPr>
+          <w:rFonts w:eastAsiaTheme="minorEastAsia"/>
+          <w:sz w:val="24"/>
+          <w:szCs w:val="24"/>
+        </w:rPr>
+        <w:t>2</w:t>
+      </w:r>
+      <w:r>
+        <w:rPr>
+          <w:rFonts w:eastAsiaTheme="minorEastAsia"/>
+          <w:sz w:val="24"/>
+          <w:szCs w:val="24"/>
+        </w:rPr>
+        <w:t xml:space="preserve">: </w:t>
+      </w:r>
+      <w:r>
+        <w:rPr>
+          <w:rFonts w:eastAsiaTheme="minorEastAsia"/>
+          <w:sz w:val="24"/>
+          <w:szCs w:val="24"/>
+        </w:rPr>
+        <w:t>Magnetizing inductance and primary resistance</w:t>
+      </w:r>
+    </w:p>
+    <w:p>
+      <w:pPr>
+        <w:jc w:val="center"/>
+        <w:rPr>
+          <w:sz w:val="24"/>
+          <w:szCs w:val="24"/>
+        </w:rPr>
+      </w:pPr>
+      <w:r>
+        <w:rPr>
+          <w:noProof/>
+        </w:rPr>
+        <w:lastRenderedPageBreak/>
+        <w:drawing>
+          <wp:inline distT="0" distB="0" distL="0" distR="0" wp14:anchorId="3609A677" wp14:editId="5E77E216">
+            <wp:extent cx="2681865" cy="3566160"/>
+            <wp:effectExtent l="0" t="4127" r="317" b="318"/>
+            <wp:docPr id="4" name="Resim 4" descr="metin, iç mekan içeren bir resim&#10;&#10;Açıklama otomatik olarak oluşturuldu"/>
+            <wp:cNvGraphicFramePr>
+              <a:graphicFrameLocks xmlns:a="http://schemas.openxmlformats.org/drawingml/2006/main" noChangeAspect="1"/>
+            </wp:cNvGraphicFramePr>
+            <a:graphic xmlns:a="http://schemas.openxmlformats.org/drawingml/2006/main">
+              <a:graphicData uri="http://schemas.openxmlformats.org/drawingml/2006/picture">
+                <pic:pic xmlns:pic="http://schemas.openxmlformats.org/drawingml/2006/picture">
+                  <pic:nvPicPr>
+                    <pic:cNvPr id="4" name="Resim 4" descr="metin, iç mekan içeren bir resim&#10;&#10;Açıklama otomatik olarak oluşturuldu"/>
+                    <pic:cNvPicPr>
+                      <a:picLocks noChangeAspect="1" noChangeArrowheads="1"/>
+                    </pic:cNvPicPr>
+                  </pic:nvPicPr>
+                  <pic:blipFill rotWithShape="1">
+                    <a:blip r:embed="rId10" cstate="print">
+                      <a:extLst>
+                        <a:ext uri="{28A0092B-C50C-407E-A947-70E740481C1C}">
+                          <a14:useLocalDpi xmlns:a14="http://schemas.microsoft.com/office/drawing/2010/main" val="0"/>
+                        </a:ext>
+                      </a:extLst>
+                    </a:blip>
+                    <a:srcRect l="42246" t="15246" r="33333" b="27080"/>
+                    <a:stretch/>
+                  </pic:blipFill>
+                  <pic:spPr bwMode="auto">
+                    <a:xfrm rot="5400000">
+                      <a:off x="0" y="0"/>
+                      <a:ext cx="2689215" cy="3575934"/>
+                    </a:xfrm>
+                    <a:prstGeom prst="rect">
+                      <a:avLst/>
+                    </a:prstGeom>
+                    <a:noFill/>
+                    <a:ln>
+                      <a:noFill/>
+                    </a:ln>
+                    <a:extLst>
+                      <a:ext uri="{53640926-AAD7-44D8-BBD7-CCE9431645EC}">
+                        <a14:shadowObscured xmlns:a14="http://schemas.microsoft.com/office/drawing/2010/main"/>
+                      </a:ext>
+                    </a:extLst>
+                  </pic:spPr>
+                </pic:pic>
+              </a:graphicData>
+            </a:graphic>
+          </wp:inline>
+        </w:drawing>
+      </w:r>
+    </w:p>
+    <w:p>
+      <w:pPr>
+        <w:jc w:val="center"/>
+        <w:rPr>
+          <w:rFonts w:eastAsiaTheme="minorEastAsia"/>
+          <w:sz w:val="24"/>
+          <w:szCs w:val="24"/>
+        </w:rPr>
+      </w:pPr>
+      <w:r>
+        <w:rPr>
+          <w:rFonts w:eastAsiaTheme="minorEastAsia"/>
+          <w:sz w:val="24"/>
+          <w:szCs w:val="24"/>
+        </w:rPr>
+        <w:t>Figure-</w:t>
+      </w:r>
+      <w:r>
+        <w:rPr>
+          <w:rFonts w:eastAsiaTheme="minorEastAsia"/>
+          <w:sz w:val="24"/>
+          <w:szCs w:val="24"/>
+        </w:rPr>
+        <w:t>3</w:t>
+      </w:r>
+      <w:r>
+        <w:rPr>
+          <w:rFonts w:eastAsiaTheme="minorEastAsia"/>
+          <w:sz w:val="24"/>
+          <w:szCs w:val="24"/>
+        </w:rPr>
+        <w:t xml:space="preserve">: </w:t>
+      </w:r>
+      <w:r>
+        <w:rPr>
+          <w:rFonts w:eastAsiaTheme="minorEastAsia"/>
+          <w:sz w:val="24"/>
+          <w:szCs w:val="24"/>
+        </w:rPr>
+        <w:t>Leakage</w:t>
+      </w:r>
+      <w:r>
+        <w:rPr>
+          <w:rFonts w:eastAsiaTheme="minorEastAsia"/>
+          <w:sz w:val="24"/>
+          <w:szCs w:val="24"/>
+        </w:rPr>
+        <w:t xml:space="preserve"> inductance</w:t>
+      </w:r>
+      <w:r>
+        <w:rPr>
+          <w:rFonts w:eastAsiaTheme="minorEastAsia"/>
+          <w:sz w:val="24"/>
+          <w:szCs w:val="24"/>
+        </w:rPr>
+        <w:t>,</w:t>
+      </w:r>
+    </w:p>
+    <w:p>
+      <w:pPr>
+        <w:jc w:val="center"/>
+        <w:rPr>
+          <w:sz w:val="24"/>
+          <w:szCs w:val="24"/>
+        </w:rPr>
+      </w:pPr>
+      <w:r>
+        <w:rPr>
+          <w:noProof/>
+        </w:rPr>
+        <w:drawing>
+          <wp:inline distT="0" distB="0" distL="0" distR="0" wp14:anchorId="2F108432" wp14:editId="60FC89C0">
+            <wp:extent cx="3060672" cy="3611121"/>
+            <wp:effectExtent l="0" t="8572" r="0" b="0"/>
+            <wp:docPr id="5" name="Resim 5" descr="metin, iç mekan, elektronik eşyalar içeren bir resim&#10;&#10;Açıklama otomatik olarak oluşturuldu"/>
+            <wp:cNvGraphicFramePr>
+              <a:graphicFrameLocks xmlns:a="http://schemas.openxmlformats.org/drawingml/2006/main" noChangeAspect="1"/>
+            </wp:cNvGraphicFramePr>
+            <a:graphic xmlns:a="http://schemas.openxmlformats.org/drawingml/2006/main">
+              <a:graphicData uri="http://schemas.openxmlformats.org/drawingml/2006/picture">
+                <pic:pic xmlns:pic="http://schemas.openxmlformats.org/drawingml/2006/picture">
+                  <pic:nvPicPr>
+                    <pic:cNvPr id="5" name="Resim 5" descr="metin, iç mekan, elektronik eşyalar içeren bir resim&#10;&#10;Açıklama otomatik olarak oluşturuldu"/>
+                    <pic:cNvPicPr>
+                      <a:picLocks noChangeAspect="1" noChangeArrowheads="1"/>
+                    </pic:cNvPicPr>
+                  </pic:nvPicPr>
+                  <pic:blipFill rotWithShape="1">
+                    <a:blip r:embed="rId11" cstate="print">
+                      <a:extLst>
+                        <a:ext uri="{28A0092B-C50C-407E-A947-70E740481C1C}">
+                          <a14:useLocalDpi xmlns:a14="http://schemas.microsoft.com/office/drawing/2010/main" val="0"/>
+                        </a:ext>
+                      </a:extLst>
+                    </a:blip>
+                    <a:srcRect l="13503" t="4175" r="48892" b="17026"/>
+                    <a:stretch/>
+                  </pic:blipFill>
+                  <pic:spPr bwMode="auto">
+                    <a:xfrm rot="5400000">
+                      <a:off x="0" y="0"/>
+                      <a:ext cx="3082402" cy="3636759"/>
+                    </a:xfrm>
+                    <a:prstGeom prst="rect">
+                      <a:avLst/>
+                    </a:prstGeom>
+                    <a:noFill/>
+                    <a:ln>
+                      <a:noFill/>
+                    </a:ln>
+                    <a:extLst>
+                      <a:ext uri="{53640926-AAD7-44D8-BBD7-CCE9431645EC}">
+                        <a14:shadowObscured xmlns:a14="http://schemas.microsoft.com/office/drawing/2010/main"/>
+                      </a:ext>
+                    </a:extLst>
+                  </pic:spPr>
+                </pic:pic>
+              </a:graphicData>
+            </a:graphic>
+          </wp:inline>
+        </w:drawing>
+      </w:r>
+    </w:p>
+    <w:p>
+      <w:pPr>
+        <w:jc w:val="center"/>
+        <w:rPr>
+          <w:rFonts w:eastAsiaTheme="minorEastAsia"/>
+          <w:sz w:val="24"/>
+          <w:szCs w:val="24"/>
+        </w:rPr>
+      </w:pPr>
+      <w:r>
+        <w:rPr>
+          <w:rFonts w:eastAsiaTheme="minorEastAsia"/>
+          <w:sz w:val="24"/>
+          <w:szCs w:val="24"/>
+        </w:rPr>
+        <w:t>Figure-</w:t>
+      </w:r>
+      <w:r>
+        <w:rPr>
+          <w:rFonts w:eastAsiaTheme="minorEastAsia"/>
+          <w:sz w:val="24"/>
+          <w:szCs w:val="24"/>
+        </w:rPr>
+        <w:t>4</w:t>
+      </w:r>
+      <w:r>
+        <w:rPr>
+          <w:rFonts w:eastAsiaTheme="minorEastAsia"/>
+          <w:sz w:val="24"/>
+          <w:szCs w:val="24"/>
+        </w:rPr>
+        <w:t xml:space="preserve">: </w:t>
+      </w:r>
+      <w:r>
+        <w:rPr>
+          <w:rFonts w:eastAsiaTheme="minorEastAsia"/>
+          <w:sz w:val="24"/>
+          <w:szCs w:val="24"/>
+        </w:rPr>
+        <w:t>Inductance of output inductor</w:t>
+      </w:r>
+    </w:p>
     <w:p>
       <w:pPr>
         <w:pStyle w:val="Balk1"/>
@@ -2370,6 +2876,22 @@
     </w:p>
     <w:p>
       <w:pPr>
+        <w:rPr>
+          <w:sz w:val="24"/>
+          <w:szCs w:val="24"/>
+        </w:rPr>
+      </w:pPr>
+    </w:p>
+    <w:p>
+      <w:pPr>
+        <w:rPr>
+          <w:sz w:val="24"/>
+          <w:szCs w:val="24"/>
+        </w:rPr>
+      </w:pPr>
+    </w:p>
+    <w:p>
+      <w:pPr>
         <w:pStyle w:val="Balk1"/>
         <w:tabs>
           <w:tab w:val="left" w:pos="2796"/>
@@ -2391,21 +2913,19 @@
         <w:t>Component Selection</w:t>
       </w:r>
     </w:p>
-    <w:p/>
-    <w:p/>
-    <w:p>
-      <w:pPr>
-        <w:rPr>
-          <w:rFonts w:eastAsiaTheme="minorEastAsia"/>
-          <w:sz w:val="24"/>
-          <w:szCs w:val="24"/>
-        </w:rPr>
-      </w:pPr>
-    </w:p>
-    <w:p>
-      <w:pPr>
-        <w:rPr>
-          <w:rFonts w:eastAsiaTheme="minorEastAsia"/>
+    <w:p>
+      <w:pPr>
+        <w:rPr>
+          <w:sz w:val="24"/>
+          <w:szCs w:val="24"/>
+        </w:rPr>
+      </w:pPr>
+    </w:p>
+    <w:p>
+      <w:pPr>
+        <w:rPr>
+          <w:sz w:val="24"/>
+          <w:szCs w:val="24"/>
         </w:rPr>
       </w:pPr>
     </w:p>
@@ -2427,7 +2947,7 @@
 </file>
 
 <file path=word/numbering.xml><?xml version="1.0" encoding="utf-8"?>
-<w:numbering xmlns:wpc="http://schemas.microsoft.com/office/word/2010/wordprocessingCanvas" xmlns:cx="http://schemas.microsoft.com/office/drawing/2014/chartex" xmlns:cx1="http://schemas.microsoft.com/office/drawing/2015/9/8/chartex" xmlns:cx2="http://schemas.microsoft.com/office/drawing/2015/10/21/chartex" xmlns:cx3="http://schemas.microsoft.com/office/drawing/2016/5/9/chartex" xmlns:cx4="http://schemas.microsoft.com/office/drawing/2016/5/10/chartex" xmlns:cx5="http://schemas.microsoft.com/office/drawing/2016/5/11/chartex" xmlns:cx6="http://schemas.microsoft.com/office/drawing/2016/5/12/chartex" xmlns:cx7="http://schemas.microsoft.com/office/drawing/2016/5/13/chartex" xmlns:cx8="http://schemas.microsoft.com/office/drawing/2016/5/14/chartex" xmlns:mc="http://schemas.openxmlformats.org/markup-compatibility/2006" xmlns:aink="http://schemas.microsoft.com/office/drawing/2016/ink" xmlns:am3d="http://schemas.microsoft.com/office/drawing/2017/model3d" xmlns:o="urn:schemas-microsoft-com:office:office" xmlns:r="http://schemas.openxmlformats.org/officeDocument/2006/relationships" xmlns:m="http://schemas.openxmlformats.org/officeDocument/2006/math" xmlns:v="urn:schemas-microsoft-com:vml" xmlns:wp14="http://schemas.microsoft.com/office/word/2010/wordprocessingDrawing" xmlns:wp="http://schemas.openxmlformats.org/drawingml/2006/wordprocessingDrawing" xmlns:w10="urn:schemas-microsoft-com:office:word" xmlns:w="http://schemas.openxmlformats.org/wordprocessingml/2006/main" xmlns:w14="http://schemas.microsoft.com/office/word/2010/wordml" xmlns:w15="http://schemas.microsoft.com/office/word/2012/wordml" xmlns:w16cex="http://schemas.microsoft.com/office/word/2018/wordml/cex" xmlns:w16cid="http://schemas.microsoft.com/office/word/2016/wordml/cid" xmlns:w16="http://schemas.microsoft.com/office/word/2018/wordml" xmlns:w16sdtdh="http://schemas.microsoft.com/office/word/2020/wordml/sdtdatahash" xmlns:w16se="http://schemas.microsoft.com/office/word/2015/wordml/symex" xmlns:wpg="http://schemas.microsoft.com/office/word/2010/wordprocessingGroup" xmlns:wpi="http://schemas.microsoft.com/office/word/2010/wordprocessingInk" xmlns:wne="http://schemas.microsoft.com/office/word/2006/wordml" xmlns:wps="http://schemas.microsoft.com/office/word/2010/wordprocessingShape" mc:Ignorable="w14 w15 w16se w16cid w16 w16cex w16sdtdh wp14">
+<w:numbering xmlns:wpc="http://schemas.microsoft.com/office/word/2010/wordprocessingCanvas" xmlns:cx="http://schemas.microsoft.com/office/drawing/2014/chartex" xmlns:cx1="http://schemas.microsoft.com/office/drawing/2015/9/8/chartex" xmlns:cx2="http://schemas.microsoft.com/office/drawing/2015/10/21/chartex" xmlns:cx3="http://schemas.microsoft.com/office/drawing/2016/5/9/chartex" xmlns:cx4="http://schemas.microsoft.com/office/drawing/2016/5/10/chartex" xmlns:cx5="http://schemas.microsoft.com/office/drawing/2016/5/11/chartex" xmlns:cx6="http://schemas.microsoft.com/office/drawing/2016/5/12/chartex" xmlns:cx7="http://schemas.microsoft.com/office/drawing/2016/5/13/chartex" xmlns:cx8="http://schemas.microsoft.com/office/drawing/2016/5/14/chartex" xmlns:mc="http://schemas.openxmlformats.org/markup-compatibility/2006" xmlns:aink="http://schemas.microsoft.com/office/drawing/2016/ink" xmlns:am3d="http://schemas.microsoft.com/office/drawing/2017/model3d" xmlns:o="urn:schemas-microsoft-com:office:office" xmlns:oel="http://schemas.microsoft.com/office/2019/extlst" xmlns:r="http://schemas.openxmlformats.org/officeDocument/2006/relationships" xmlns:m="http://schemas.openxmlformats.org/officeDocument/2006/math" xmlns:v="urn:schemas-microsoft-com:vml" xmlns:wp14="http://schemas.microsoft.com/office/word/2010/wordprocessingDrawing" xmlns:wp="http://schemas.openxmlformats.org/drawingml/2006/wordprocessingDrawing" xmlns:w10="urn:schemas-microsoft-com:office:word" xmlns:w="http://schemas.openxmlformats.org/wordprocessingml/2006/main" xmlns:w14="http://schemas.microsoft.com/office/word/2010/wordml" xmlns:w15="http://schemas.microsoft.com/office/word/2012/wordml" xmlns:w16cex="http://schemas.microsoft.com/office/word/2018/wordml/cex" xmlns:w16cid="http://schemas.microsoft.com/office/word/2016/wordml/cid" xmlns:w16="http://schemas.microsoft.com/office/word/2018/wordml" xmlns:w16sdtdh="http://schemas.microsoft.com/office/word/2020/wordml/sdtdatahash" xmlns:w16se="http://schemas.microsoft.com/office/word/2015/wordml/symex" xmlns:wpg="http://schemas.microsoft.com/office/word/2010/wordprocessingGroup" xmlns:wpi="http://schemas.microsoft.com/office/word/2010/wordprocessingInk" xmlns:wne="http://schemas.microsoft.com/office/word/2006/wordml" xmlns:wps="http://schemas.microsoft.com/office/word/2010/wordprocessingShape" mc:Ignorable="w14 w15 w16se w16cid w16 w16cex w16sdtdh wp14">
   <w:abstractNum w:abstractNumId="0" w15:restartNumberingAfterBreak="0">
     <w:nsid w:val="332C6E2B"/>
     <w:multiLevelType w:val="hybridMultilevel"/>
@@ -2654,10 +3174,10 @@
       </w:rPr>
     </w:lvl>
   </w:abstractNum>
-  <w:num w:numId="1">
+  <w:num w:numId="1" w16cid:durableId="1309170586">
     <w:abstractNumId w:val="1"/>
   </w:num>
-  <w:num w:numId="2">
+  <w:num w:numId="2" w16cid:durableId="304242137">
     <w:abstractNumId w:val="0"/>
   </w:num>
 </w:numbering>

</xml_diff>

<commit_message>
Selection of components section completed
</commit_message>
<xml_diff>
--- a/Simulation Report.docx
+++ b/Simulation Report.docx
@@ -205,18 +205,19 @@
           <w:sz w:val="40"/>
           <w:szCs w:val="40"/>
         </w:rPr>
-        <w:t>Student 1 &amp; ID: Alper Soysal &amp; 2305324</w:t>
-      </w:r>
-    </w:p>
-    <w:p>
-      <w:pPr>
+        <w:t xml:space="preserve">Student 1 &amp; ID: </w:t>
+      </w:r>
+      <w:proofErr w:type="spellStart"/>
+      <w:r>
         <w:rPr>
           <w:b/>
           <w:bCs/>
           <w:sz w:val="40"/>
           <w:szCs w:val="40"/>
         </w:rPr>
-      </w:pPr>
+        <w:t>Alper</w:t>
+      </w:r>
+      <w:proofErr w:type="spellEnd"/>
       <w:r>
         <w:rPr>
           <w:b/>
@@ -224,18 +225,19 @@
           <w:sz w:val="40"/>
           <w:szCs w:val="40"/>
         </w:rPr>
-        <w:t xml:space="preserve">Student 2 &amp; ID: Hüsnü Oğuz Yorgancılar &amp; </w:t>
-      </w:r>
-    </w:p>
-    <w:p>
-      <w:pPr>
+        <w:t xml:space="preserve"> </w:t>
+      </w:r>
+      <w:proofErr w:type="spellStart"/>
+      <w:r>
         <w:rPr>
           <w:b/>
           <w:bCs/>
           <w:sz w:val="40"/>
           <w:szCs w:val="40"/>
         </w:rPr>
-      </w:pPr>
+        <w:t>Soysal</w:t>
+      </w:r>
+      <w:proofErr w:type="spellEnd"/>
       <w:r>
         <w:rPr>
           <w:b/>
@@ -243,7 +245,134 @@
           <w:sz w:val="40"/>
           <w:szCs w:val="40"/>
         </w:rPr>
-        <w:t xml:space="preserve">Student 3 &amp; ID: Göktuğ Tonay &amp; </w:t>
+        <w:t xml:space="preserve"> &amp; 2305324</w:t>
+      </w:r>
+    </w:p>
+    <w:p>
+      <w:pPr>
+        <w:rPr>
+          <w:b/>
+          <w:bCs/>
+          <w:sz w:val="40"/>
+          <w:szCs w:val="40"/>
+        </w:rPr>
+      </w:pPr>
+      <w:r>
+        <w:rPr>
+          <w:b/>
+          <w:bCs/>
+          <w:sz w:val="40"/>
+          <w:szCs w:val="40"/>
+        </w:rPr>
+        <w:t xml:space="preserve">Student 2 &amp; ID: </w:t>
+      </w:r>
+      <w:proofErr w:type="spellStart"/>
+      <w:r>
+        <w:rPr>
+          <w:b/>
+          <w:bCs/>
+          <w:sz w:val="40"/>
+          <w:szCs w:val="40"/>
+        </w:rPr>
+        <w:t>Hüsnü</w:t>
+      </w:r>
+      <w:proofErr w:type="spellEnd"/>
+      <w:r>
+        <w:rPr>
+          <w:b/>
+          <w:bCs/>
+          <w:sz w:val="40"/>
+          <w:szCs w:val="40"/>
+        </w:rPr>
+        <w:t xml:space="preserve"> </w:t>
+      </w:r>
+      <w:proofErr w:type="spellStart"/>
+      <w:r>
+        <w:rPr>
+          <w:b/>
+          <w:bCs/>
+          <w:sz w:val="40"/>
+          <w:szCs w:val="40"/>
+        </w:rPr>
+        <w:t>Oğuz</w:t>
+      </w:r>
+      <w:proofErr w:type="spellEnd"/>
+      <w:r>
+        <w:rPr>
+          <w:b/>
+          <w:bCs/>
+          <w:sz w:val="40"/>
+          <w:szCs w:val="40"/>
+        </w:rPr>
+        <w:t xml:space="preserve"> </w:t>
+      </w:r>
+      <w:proofErr w:type="spellStart"/>
+      <w:r>
+        <w:rPr>
+          <w:b/>
+          <w:bCs/>
+          <w:sz w:val="40"/>
+          <w:szCs w:val="40"/>
+        </w:rPr>
+        <w:t>Yorgancılar</w:t>
+      </w:r>
+      <w:proofErr w:type="spellEnd"/>
+      <w:r>
+        <w:rPr>
+          <w:b/>
+          <w:bCs/>
+          <w:sz w:val="40"/>
+          <w:szCs w:val="40"/>
+        </w:rPr>
+        <w:t xml:space="preserve"> &amp; </w:t>
+      </w:r>
+    </w:p>
+    <w:p>
+      <w:pPr>
+        <w:rPr>
+          <w:b/>
+          <w:bCs/>
+          <w:sz w:val="40"/>
+          <w:szCs w:val="40"/>
+        </w:rPr>
+      </w:pPr>
+      <w:r>
+        <w:rPr>
+          <w:b/>
+          <w:bCs/>
+          <w:sz w:val="40"/>
+          <w:szCs w:val="40"/>
+        </w:rPr>
+        <w:t xml:space="preserve">Student 3 &amp; ID: Göktuğ </w:t>
+      </w:r>
+      <w:proofErr w:type="spellStart"/>
+      <w:r>
+        <w:rPr>
+          <w:b/>
+          <w:bCs/>
+          <w:sz w:val="40"/>
+          <w:szCs w:val="40"/>
+        </w:rPr>
+        <w:t>Tonay</w:t>
+      </w:r>
+      <w:proofErr w:type="spellEnd"/>
+      <w:r>
+        <w:rPr>
+          <w:b/>
+          <w:bCs/>
+          <w:sz w:val="40"/>
+          <w:szCs w:val="40"/>
+        </w:rPr>
+        <w:t xml:space="preserve"> &amp; </w:t>
+      </w:r>
+      <w:r>
+        <w:rPr>
+          <w:b/>
+          <w:bCs/>
+          <w:sz w:val="40"/>
+          <w:szCs w:val="40"/>
+        </w:rPr>
+        <w:t>2305506</w:t>
       </w:r>
     </w:p>
     <w:p>
@@ -2077,7 +2206,25 @@
           <w:szCs w:val="24"/>
         </w:rPr>
         <w:tab/>
-        <w:t>In the simulation, maximum current is 2.2 A for input, 3.3 A for the output. Also, our core has more window area. So, we decided to use directly a litz cable which has 3 mm^2 area. Then, when we calculate the fill factor, we obtained the following calculation</w:t>
+        <w:t xml:space="preserve">In the simulation, maximum current is 2.2 A for input, 3.3 A for the output. Also, our core has more window area. So, we decided to use directly a </w:t>
+      </w:r>
+      <w:proofErr w:type="spellStart"/>
+      <w:r>
+        <w:rPr>
+          <w:rFonts w:eastAsiaTheme="minorEastAsia"/>
+          <w:sz w:val="24"/>
+          <w:szCs w:val="24"/>
+        </w:rPr>
+        <w:t>litz</w:t>
+      </w:r>
+      <w:proofErr w:type="spellEnd"/>
+      <w:r>
+        <w:rPr>
+          <w:rFonts w:eastAsiaTheme="minorEastAsia"/>
+          <w:sz w:val="24"/>
+          <w:szCs w:val="24"/>
+        </w:rPr>
+        <w:t xml:space="preserve"> cable which has 3 mm^2 area. Then, when we calculate the fill factor, we obtained the following calculation</w:t>
       </w:r>
     </w:p>
     <w:p>
@@ -3417,13 +3564,50 @@
       <w:r>
         <w:t xml:space="preserve">Up to that point we discussed about the type and voltage rating of the switch, however current rating is another important parameter for the selection of the switch. For our converter maximum mean input current is equal to 1.875A(Assumed 100% efficiency ideal converter). This current value is really small and if we make the design for </w:t>
       </w:r>
-      <w:r>
-        <w:t>a industrial application will certainly used in the selection in the switches, however most of the power mosfets which can be easily accessible have higher current rating. Hence, current rating will not be our main parameter, easiness of the mounting, soldering and supply will have higher importance than the current rating. With that informations we can look for the N-channel MOSFETs.</w:t>
-      </w:r>
-    </w:p>
-    <w:p>
-      <w:r>
-        <w:t>For our converter we selected 3 different mosfet, ratings of that switches can be seen below.</w:t>
+      <w:proofErr w:type="spellStart"/>
+      <w:r>
+        <w:t>a</w:t>
+      </w:r>
+      <w:proofErr w:type="spellEnd"/>
+      <w:r>
+        <w:t xml:space="preserve"> industrial application will certainly </w:t>
+      </w:r>
+      <w:proofErr w:type="spellStart"/>
+      <w:r>
+        <w:t>used</w:t>
+      </w:r>
+      <w:proofErr w:type="spellEnd"/>
+      <w:r>
+        <w:t xml:space="preserve"> in the selection in the switches, however most of the power </w:t>
+      </w:r>
+      <w:proofErr w:type="spellStart"/>
+      <w:r>
+        <w:t>mosfets</w:t>
+      </w:r>
+      <w:proofErr w:type="spellEnd"/>
+      <w:r>
+        <w:t xml:space="preserve"> which can be easily accessible have higher current rating. Hence, current rating will not be our main parameter, easiness of the mounting, soldering and supply will have higher importance than the current rating. With that </w:t>
+      </w:r>
+      <w:proofErr w:type="spellStart"/>
+      <w:r>
+        <w:t>informations</w:t>
+      </w:r>
+      <w:proofErr w:type="spellEnd"/>
+      <w:r>
+        <w:t xml:space="preserve"> we can look for the N-channel MOSFETs.</w:t>
+      </w:r>
+    </w:p>
+    <w:p>
+      <w:r>
+        <w:t xml:space="preserve">For our converter we selected 3 different </w:t>
+      </w:r>
+      <w:proofErr w:type="spellStart"/>
+      <w:r>
+        <w:t>mosfet</w:t>
+      </w:r>
+      <w:proofErr w:type="spellEnd"/>
+      <w:r>
+        <w:t>, ratings of that switches can be seen below.</w:t>
       </w:r>
     </w:p>
     <w:p/>
@@ -3496,7 +3680,15 @@
           </w:tcPr>
           <w:p>
             <w:r>
-              <w:t>Maximum Rds(ON)</w:t>
+              <w:t xml:space="preserve">Maximum </w:t>
+            </w:r>
+            <w:proofErr w:type="spellStart"/>
+            <w:r>
+              <w:t>Rds</w:t>
+            </w:r>
+            <w:proofErr w:type="spellEnd"/>
+            <w:r>
+              <w:t>(ON)</w:t>
             </w:r>
           </w:p>
         </w:tc>
@@ -3551,8 +3743,13 @@
           </w:tcPr>
           <w:p>
             <w:r>
-              <w:t>Vishay Siliconix</w:t>
-            </w:r>
+              <w:t xml:space="preserve">Vishay </w:t>
+            </w:r>
+            <w:proofErr w:type="spellStart"/>
+            <w:r>
+              <w:t>Siliconix</w:t>
+            </w:r>
+            <w:proofErr w:type="spellEnd"/>
           </w:p>
         </w:tc>
         <w:tc>
@@ -3636,8 +3833,13 @@
           </w:tcPr>
           <w:p>
             <w:r>
-              <w:t>Vishay Siliconix</w:t>
-            </w:r>
+              <w:t xml:space="preserve">Vishay </w:t>
+            </w:r>
+            <w:proofErr w:type="spellStart"/>
+            <w:r>
+              <w:t>Siliconix</w:t>
+            </w:r>
+            <w:proofErr w:type="spellEnd"/>
           </w:p>
         </w:tc>
         <w:tc>
@@ -3695,8 +3897,13 @@
             <w:tcW w:w="1133" w:type="dxa"/>
           </w:tcPr>
           <w:p>
-            <w:r>
-              <w:t>PowerPAK SO-8</w:t>
+            <w:proofErr w:type="spellStart"/>
+            <w:r>
+              <w:t>PowerPAK</w:t>
+            </w:r>
+            <w:proofErr w:type="spellEnd"/>
+            <w:r>
+              <w:t xml:space="preserve"> SO-8</w:t>
             </w:r>
           </w:p>
         </w:tc>
@@ -3794,15 +4001,432 @@
     </w:p>
     <w:p/>
     <w:p>
-      <w:pPr>
-        <w:pStyle w:val="ListeParagraf"/>
-        <w:rPr>
-          <w:b/>
-          <w:bCs/>
-          <w:sz w:val="24"/>
-          <w:szCs w:val="24"/>
-        </w:rPr>
-      </w:pPr>
+      <w:r>
+        <w:t xml:space="preserve">Last component to select is diode, diodes in our circuit placed in the secondary, between </w:t>
+      </w:r>
+      <w:r>
+        <w:t xml:space="preserve">inductor and transformer (other placing options are available). </w:t>
+      </w:r>
+      <w:r>
+        <w:t>We need two diodes, and dual package diodes can be good option due to low current. For the selection of the diode, we look for available components and list them below. Since every diode operates in 100kHz, diode must be selected carefully, otherwise we will face with quite high losses</w:t>
+      </w:r>
+      <w:r>
+        <w:t>. Due to low voltage, Schottky diodes with suitable voltage and current rating will be good option.</w:t>
+      </w:r>
+    </w:p>
+    <w:tbl>
+      <w:tblPr>
+        <w:tblStyle w:val="TabloKlavuzu"/>
+        <w:tblW w:w="0" w:type="auto"/>
+        <w:tblLook w:val="04A0" w:firstRow="1" w:lastRow="0" w:firstColumn="1" w:lastColumn="0" w:noHBand="0" w:noVBand="1"/>
+      </w:tblPr>
+      <w:tblGrid>
+        <w:gridCol w:w="1567"/>
+        <w:gridCol w:w="1967"/>
+        <w:gridCol w:w="938"/>
+        <w:gridCol w:w="1238"/>
+        <w:gridCol w:w="965"/>
+        <w:gridCol w:w="1440"/>
+        <w:gridCol w:w="947"/>
+      </w:tblGrid>
+      <w:tr>
+        <w:trPr>
+          <w:trHeight w:val="720"/>
+        </w:trPr>
+        <w:tc>
+          <w:tcPr>
+            <w:tcW w:w="1255" w:type="dxa"/>
+          </w:tcPr>
+          <w:p>
+            <w:r>
+              <w:t>Manufacturer Code</w:t>
+            </w:r>
+          </w:p>
+        </w:tc>
+        <w:tc>
+          <w:tcPr>
+            <w:tcW w:w="2113" w:type="dxa"/>
+          </w:tcPr>
+          <w:p>
+            <w:r>
+              <w:t>Manufacturer</w:t>
+            </w:r>
+          </w:p>
+        </w:tc>
+        <w:tc>
+          <w:tcPr>
+            <w:tcW w:w="1119" w:type="dxa"/>
+          </w:tcPr>
+          <w:p>
+            <w:r>
+              <w:t>Max reverse voltage</w:t>
+            </w:r>
+          </w:p>
+        </w:tc>
+        <w:tc>
+          <w:tcPr>
+            <w:tcW w:w="1234" w:type="dxa"/>
+          </w:tcPr>
+          <w:p>
+            <w:r>
+              <w:t>Avg. Continuous Current</w:t>
+            </w:r>
+          </w:p>
+        </w:tc>
+        <w:tc>
+          <w:tcPr>
+            <w:tcW w:w="962" w:type="dxa"/>
+          </w:tcPr>
+          <w:p>
+            <w:r>
+              <w:t>Forward Voltage</w:t>
+            </w:r>
+          </w:p>
+        </w:tc>
+        <w:tc>
+          <w:tcPr>
+            <w:tcW w:w="1435" w:type="dxa"/>
+          </w:tcPr>
+          <w:p>
+            <w:r>
+              <w:t>Configuration</w:t>
+            </w:r>
+          </w:p>
+        </w:tc>
+        <w:tc>
+          <w:tcPr>
+            <w:tcW w:w="944" w:type="dxa"/>
+          </w:tcPr>
+          <w:p>
+            <w:r>
+              <w:t>Package</w:t>
+            </w:r>
+          </w:p>
+        </w:tc>
+      </w:tr>
+      <w:tr>
+        <w:trPr>
+          <w:trHeight w:val="720"/>
+        </w:trPr>
+        <w:tc>
+          <w:tcPr>
+            <w:tcW w:w="1255" w:type="dxa"/>
+          </w:tcPr>
+          <w:p>
+            <w:r>
+              <w:t>STPS8L30B-TR</w:t>
+            </w:r>
+          </w:p>
+        </w:tc>
+        <w:tc>
+          <w:tcPr>
+            <w:tcW w:w="2113" w:type="dxa"/>
+          </w:tcPr>
+          <w:p>
+            <w:r>
+              <w:t>STMicroelectronics</w:t>
+            </w:r>
+          </w:p>
+        </w:tc>
+        <w:tc>
+          <w:tcPr>
+            <w:tcW w:w="1119" w:type="dxa"/>
+          </w:tcPr>
+          <w:p>
+            <w:r>
+              <w:t>30V</w:t>
+            </w:r>
+          </w:p>
+        </w:tc>
+        <w:tc>
+          <w:tcPr>
+            <w:tcW w:w="1234" w:type="dxa"/>
+          </w:tcPr>
+          <w:p>
+            <w:r>
+              <w:t>8A</w:t>
+            </w:r>
+          </w:p>
+        </w:tc>
+        <w:tc>
+          <w:tcPr>
+            <w:tcW w:w="962" w:type="dxa"/>
+          </w:tcPr>
+          <w:p>
+            <w:r>
+              <w:t>490mV</w:t>
+            </w:r>
+          </w:p>
+        </w:tc>
+        <w:tc>
+          <w:tcPr>
+            <w:tcW w:w="1435" w:type="dxa"/>
+          </w:tcPr>
+          <w:p>
+            <w:r>
+              <w:t>Single</w:t>
+            </w:r>
+          </w:p>
+        </w:tc>
+        <w:tc>
+          <w:tcPr>
+            <w:tcW w:w="944" w:type="dxa"/>
+          </w:tcPr>
+          <w:p>
+            <w:r>
+              <w:t>TO-252</w:t>
+            </w:r>
+          </w:p>
+        </w:tc>
+      </w:tr>
+      <w:tr>
+        <w:trPr>
+          <w:trHeight w:val="720"/>
+        </w:trPr>
+        <w:tc>
+          <w:tcPr>
+            <w:tcW w:w="1255" w:type="dxa"/>
+          </w:tcPr>
+          <w:p>
+            <w:r>
+              <w:t>MBRB4030T4G</w:t>
+            </w:r>
+          </w:p>
+        </w:tc>
+        <w:tc>
+          <w:tcPr>
+            <w:tcW w:w="2113" w:type="dxa"/>
+          </w:tcPr>
+          <w:p>
+            <w:proofErr w:type="spellStart"/>
+            <w:r>
+              <w:t>onsemi</w:t>
+            </w:r>
+            <w:proofErr w:type="spellEnd"/>
+          </w:p>
+        </w:tc>
+        <w:tc>
+          <w:tcPr>
+            <w:tcW w:w="1119" w:type="dxa"/>
+          </w:tcPr>
+          <w:p>
+            <w:r>
+              <w:t>30V</w:t>
+            </w:r>
+          </w:p>
+        </w:tc>
+        <w:tc>
+          <w:tcPr>
+            <w:tcW w:w="1234" w:type="dxa"/>
+          </w:tcPr>
+          <w:p>
+            <w:r>
+              <w:t>40A</w:t>
+            </w:r>
+          </w:p>
+        </w:tc>
+        <w:tc>
+          <w:tcPr>
+            <w:tcW w:w="962" w:type="dxa"/>
+          </w:tcPr>
+          <w:p>
+            <w:r>
+              <w:t>550mV</w:t>
+            </w:r>
+          </w:p>
+        </w:tc>
+        <w:tc>
+          <w:tcPr>
+            <w:tcW w:w="1435" w:type="dxa"/>
+          </w:tcPr>
+          <w:p>
+            <w:r>
+              <w:t>Single</w:t>
+            </w:r>
+          </w:p>
+        </w:tc>
+        <w:tc>
+          <w:tcPr>
+            <w:tcW w:w="944" w:type="dxa"/>
+          </w:tcPr>
+          <w:p>
+            <w:r>
+              <w:t>TO-263</w:t>
+            </w:r>
+          </w:p>
+        </w:tc>
+      </w:tr>
+      <w:tr>
+        <w:trPr>
+          <w:trHeight w:val="720"/>
+        </w:trPr>
+        <w:tc>
+          <w:tcPr>
+            <w:tcW w:w="1255" w:type="dxa"/>
+          </w:tcPr>
+          <w:p>
+            <w:r>
+              <w:t>SK1040D1</w:t>
+            </w:r>
+          </w:p>
+        </w:tc>
+        <w:tc>
+          <w:tcPr>
+            <w:tcW w:w="2113" w:type="dxa"/>
+          </w:tcPr>
+          <w:p>
+            <w:proofErr w:type="spellStart"/>
+            <w:r>
+              <w:t>Diotec</w:t>
+            </w:r>
+            <w:proofErr w:type="spellEnd"/>
+            <w:r>
+              <w:t xml:space="preserve"> Semiconductor</w:t>
+            </w:r>
+          </w:p>
+        </w:tc>
+        <w:tc>
+          <w:tcPr>
+            <w:tcW w:w="1119" w:type="dxa"/>
+          </w:tcPr>
+          <w:p>
+            <w:r>
+              <w:t>40V</w:t>
+            </w:r>
+          </w:p>
+        </w:tc>
+        <w:tc>
+          <w:tcPr>
+            <w:tcW w:w="1234" w:type="dxa"/>
+          </w:tcPr>
+          <w:p>
+            <w:r>
+              <w:t>10A</w:t>
+            </w:r>
+          </w:p>
+        </w:tc>
+        <w:tc>
+          <w:tcPr>
+            <w:tcW w:w="962" w:type="dxa"/>
+          </w:tcPr>
+          <w:p>
+            <w:r>
+              <w:t>550mV</w:t>
+            </w:r>
+          </w:p>
+        </w:tc>
+        <w:tc>
+          <w:tcPr>
+            <w:tcW w:w="1435" w:type="dxa"/>
+          </w:tcPr>
+          <w:p>
+            <w:r>
+              <w:t>Single</w:t>
+            </w:r>
+          </w:p>
+        </w:tc>
+        <w:tc>
+          <w:tcPr>
+            <w:tcW w:w="944" w:type="dxa"/>
+          </w:tcPr>
+          <w:p>
+            <w:r>
+              <w:t>TO-252</w:t>
+            </w:r>
+          </w:p>
+        </w:tc>
+      </w:tr>
+      <w:tr>
+        <w:trPr>
+          <w:trHeight w:val="720"/>
+        </w:trPr>
+        <w:tc>
+          <w:tcPr>
+            <w:tcW w:w="1255" w:type="dxa"/>
+          </w:tcPr>
+          <w:p>
+            <w:r>
+              <w:t>V30100S-E3/4W</w:t>
+            </w:r>
+          </w:p>
+        </w:tc>
+        <w:tc>
+          <w:tcPr>
+            <w:tcW w:w="2113" w:type="dxa"/>
+          </w:tcPr>
+          <w:p>
+            <w:r>
+              <w:t>Vishay General Semiconductor - Diodes Division</w:t>
+            </w:r>
+          </w:p>
+        </w:tc>
+        <w:tc>
+          <w:tcPr>
+            <w:tcW w:w="1119" w:type="dxa"/>
+          </w:tcPr>
+          <w:p>
+            <w:r>
+              <w:t>100V</w:t>
+            </w:r>
+          </w:p>
+        </w:tc>
+        <w:tc>
+          <w:tcPr>
+            <w:tcW w:w="1234" w:type="dxa"/>
+          </w:tcPr>
+          <w:p>
+            <w:r>
+              <w:t>30A</w:t>
+            </w:r>
+          </w:p>
+        </w:tc>
+        <w:tc>
+          <w:tcPr>
+            <w:tcW w:w="962" w:type="dxa"/>
+          </w:tcPr>
+          <w:p>
+            <w:r>
+              <w:t>910mV</w:t>
+            </w:r>
+          </w:p>
+        </w:tc>
+        <w:tc>
+          <w:tcPr>
+            <w:tcW w:w="1435" w:type="dxa"/>
+          </w:tcPr>
+          <w:p>
+            <w:r>
+              <w:t>Dual</w:t>
+            </w:r>
+          </w:p>
+        </w:tc>
+        <w:tc>
+          <w:tcPr>
+            <w:tcW w:w="944" w:type="dxa"/>
+          </w:tcPr>
+          <w:p>
+            <w:r>
+              <w:t>TO-220</w:t>
+            </w:r>
+          </w:p>
+        </w:tc>
+      </w:tr>
+    </w:tbl>
+    <w:p>
+      <w:r>
+        <w:t>Table-2: Ratings of diodes</w:t>
+      </w:r>
+    </w:p>
+    <w:p/>
+    <w:p>
+      <w:r>
+        <w:t xml:space="preserve">Final decision of the components will be made according to the simulations and loss calculations. According to the selections, printed circuit board will be designed. </w:t>
+      </w:r>
+    </w:p>
+    <w:p>
+      <w:r>
+        <w:t xml:space="preserve"> </w:t>
+      </w:r>
     </w:p>
     <w:sectPr>
       <w:pgSz w:w="11906" w:h="16838"/>

</xml_diff>

<commit_message>
Correction for preliminary results
</commit_message>
<xml_diff>
--- a/Simulation Report.docx
+++ b/Simulation Report.docx
@@ -2822,6 +2822,59 @@
     </w:p>
     <w:p>
       <w:pPr>
+        <w:rPr>
+          <w:rFonts w:eastAsiaTheme="minorEastAsia"/>
+          <w:sz w:val="24"/>
+          <w:szCs w:val="24"/>
+        </w:rPr>
+      </w:pPr>
+      <w:r>
+        <w:rPr>
+          <w:rFonts w:eastAsiaTheme="minorEastAsia"/>
+          <w:sz w:val="24"/>
+          <w:szCs w:val="24"/>
+        </w:rPr>
+        <w:t xml:space="preserve">As can be seen from the figures above, the inductance values for both inductor and transformer is satisfies our requirements. However, the resistance values for the transformer is quite high, this value is actually wrong. Since we don’t have a solder pot at the moment of measurement, we couldn’t connect the measuring probes to all conductors. However, for the inductor, we used pre-soldered </w:t>
+      </w:r>
+      <w:proofErr w:type="spellStart"/>
+      <w:r>
+        <w:rPr>
+          <w:rFonts w:eastAsiaTheme="minorEastAsia"/>
+          <w:sz w:val="24"/>
+          <w:szCs w:val="24"/>
+        </w:rPr>
+        <w:t>litz</w:t>
+      </w:r>
+      <w:proofErr w:type="spellEnd"/>
+      <w:r>
+        <w:rPr>
+          <w:rFonts w:eastAsiaTheme="minorEastAsia"/>
+          <w:sz w:val="24"/>
+          <w:szCs w:val="24"/>
+        </w:rPr>
+        <w:t xml:space="preserve"> cables and the resistance value is true. At the final circuit, we will use solder pot for the end part of the </w:t>
+      </w:r>
+      <w:proofErr w:type="spellStart"/>
+      <w:r>
+        <w:rPr>
+          <w:rFonts w:eastAsiaTheme="minorEastAsia"/>
+          <w:sz w:val="24"/>
+          <w:szCs w:val="24"/>
+        </w:rPr>
+        <w:t>litz</w:t>
+      </w:r>
+      <w:proofErr w:type="spellEnd"/>
+      <w:r>
+        <w:rPr>
+          <w:rFonts w:eastAsiaTheme="minorEastAsia"/>
+          <w:sz w:val="24"/>
+          <w:szCs w:val="24"/>
+        </w:rPr>
+        <w:t xml:space="preserve"> wires. </w:t>
+      </w:r>
+    </w:p>
+    <w:p>
+      <w:pPr>
         <w:pStyle w:val="Balk1"/>
         <w:tabs>
           <w:tab w:val="left" w:pos="2796"/>
@@ -2879,6 +2932,7 @@
           <w:bCs/>
           <w:color w:val="auto"/>
         </w:rPr>
+        <w:lastRenderedPageBreak/>
         <w:t>Component Selection</w:t>
       </w:r>
     </w:p>
@@ -2902,15 +2956,7 @@
           <w:sz w:val="24"/>
           <w:szCs w:val="24"/>
         </w:rPr>
-        <w:t xml:space="preserve">In a push-pull converter, we mainly need a controller, transistors for switching, transformer, diode for rectification and inductor for filtering. We already discussed about inductor and </w:t>
-      </w:r>
-      <w:r>
-        <w:rPr>
-          <w:sz w:val="24"/>
-          <w:szCs w:val="24"/>
-        </w:rPr>
-        <w:lastRenderedPageBreak/>
-        <w:t>transformer in this report. We will start with the discussing about component selection with controller for our converter.</w:t>
+        <w:t>In a push-pull converter, we mainly need a controller, transistors for switching, transformer, diode for rectification and inductor for filtering. We already discussed about inductor and transformer in this report. We will start with the discussing about component selection with controller for our converter.</w:t>
       </w:r>
     </w:p>
     <w:p>
@@ -3026,6 +3072,7 @@
         <w:rPr>
           <w:noProof/>
         </w:rPr>
+        <w:lastRenderedPageBreak/>
         <w:drawing>
           <wp:inline distT="0" distB="0" distL="0" distR="0" wp14:anchorId="27825A87" wp14:editId="219D7912">
             <wp:extent cx="5760720" cy="3917315"/>
@@ -3097,7 +3144,6 @@
           <w:sz w:val="28"/>
           <w:szCs w:val="28"/>
         </w:rPr>
-        <w:lastRenderedPageBreak/>
         <w:t>Advantages</w:t>
       </w:r>
       <w:r>
@@ -3343,6 +3389,7 @@
         <w:rPr>
           <w:noProof/>
         </w:rPr>
+        <w:lastRenderedPageBreak/>
         <w:drawing>
           <wp:inline distT="0" distB="0" distL="0" distR="0" wp14:anchorId="6918923C" wp14:editId="19D0E0DF">
             <wp:extent cx="4486275" cy="5176130"/>
@@ -3403,7 +3450,6 @@
           <w:sz w:val="28"/>
           <w:szCs w:val="28"/>
         </w:rPr>
-        <w:lastRenderedPageBreak/>
         <w:t>Advantages</w:t>
       </w:r>
       <w:r>
@@ -3540,6 +3586,7 @@
     <w:p/>
     <w:p>
       <w:r>
+        <w:lastRenderedPageBreak/>
         <w:t xml:space="preserve">After the selection of the controller, second part to select is switches. Theoretically, maximum voltage seen by the switches in push pull converter is twice of the input voltage. However, due to leakage inductance, parasitic inductance this voltage will be higher. When a switch turns off, the energy stored in those inductances will flow through the switch. This energy will be clamped in the snubbers, however selecting the </w:t>
       </w:r>
       <w:r>
@@ -3639,7 +3686,6 @@
           </w:tcPr>
           <w:p>
             <w:r>
-              <w:lastRenderedPageBreak/>
               <w:t>Manufacturer Code</w:t>
             </w:r>
           </w:p>
@@ -4002,6 +4048,7 @@
     <w:p/>
     <w:p>
       <w:r>
+        <w:lastRenderedPageBreak/>
         <w:t xml:space="preserve">Last component to select is diode, diodes in our circuit placed in the secondary, between </w:t>
       </w:r>
       <w:r>

</xml_diff>